<commit_message>
presentation and pz upd
</commit_message>
<xml_diff>
--- a/Пояснительная записка.docx
+++ b/Пояснительная записка.docx
@@ -1,6 +1,6 @@
 
 <file path=word/document.xml><?xml version="1.0" encoding="utf-8"?>
-<w:document xmlns:wpc="http://schemas.microsoft.com/office/word/2010/wordprocessingCanvas" xmlns:cx="http://schemas.microsoft.com/office/drawing/2014/chartex" xmlns:cx1="http://schemas.microsoft.com/office/drawing/2015/9/8/chartex" xmlns:cx2="http://schemas.microsoft.com/office/drawing/2015/10/21/chartex" xmlns:cx3="http://schemas.microsoft.com/office/drawing/2016/5/9/chartex" xmlns:cx4="http://schemas.microsoft.com/office/drawing/2016/5/10/chartex" xmlns:cx5="http://schemas.microsoft.com/office/drawing/2016/5/11/chartex" xmlns:cx6="http://schemas.microsoft.com/office/drawing/2016/5/12/chartex" xmlns:cx7="http://schemas.microsoft.com/office/drawing/2016/5/13/chartex" xmlns:cx8="http://schemas.microsoft.com/office/drawing/2016/5/14/chartex" xmlns:mc="http://schemas.openxmlformats.org/markup-compatibility/2006" xmlns:aink="http://schemas.microsoft.com/office/drawing/2016/ink" xmlns:am3d="http://schemas.microsoft.com/office/drawing/2017/model3d" xmlns:o="urn:schemas-microsoft-com:office:office" xmlns:r="http://schemas.openxmlformats.org/officeDocument/2006/relationships" xmlns:m="http://schemas.openxmlformats.org/officeDocument/2006/math" xmlns:v="urn:schemas-microsoft-com:vml" xmlns:wp14="http://schemas.microsoft.com/office/word/2010/wordprocessingDrawing" xmlns:wp="http://schemas.openxmlformats.org/drawingml/2006/wordprocessingDrawing" xmlns:w10="urn:schemas-microsoft-com:office:word" xmlns:w="http://schemas.openxmlformats.org/wordprocessingml/2006/main" xmlns:w14="http://schemas.microsoft.com/office/word/2010/wordml" xmlns:w15="http://schemas.microsoft.com/office/word/2012/wordml" xmlns:w16cid="http://schemas.microsoft.com/office/word/2016/wordml/cid" xmlns:w16se="http://schemas.microsoft.com/office/word/2015/wordml/symex" xmlns:wpg="http://schemas.microsoft.com/office/word/2010/wordprocessingGroup" xmlns:wpi="http://schemas.microsoft.com/office/word/2010/wordprocessingInk" xmlns:wne="http://schemas.microsoft.com/office/word/2006/wordml" xmlns:wps="http://schemas.microsoft.com/office/word/2010/wordprocessingShape" mc:Ignorable="w14 w15 w16se w16cid wp14">
+<w:document xmlns:wpc="http://schemas.microsoft.com/office/word/2010/wordprocessingCanvas" xmlns:cx="http://schemas.microsoft.com/office/drawing/2014/chartex" xmlns:mc="http://schemas.openxmlformats.org/markup-compatibility/2006" xmlns:o="urn:schemas-microsoft-com:office:office" xmlns:r="http://schemas.openxmlformats.org/officeDocument/2006/relationships" xmlns:m="http://schemas.openxmlformats.org/officeDocument/2006/math" xmlns:v="urn:schemas-microsoft-com:vml" xmlns:wp14="http://schemas.microsoft.com/office/word/2010/wordprocessingDrawing" xmlns:wp="http://schemas.openxmlformats.org/drawingml/2006/wordprocessingDrawing" xmlns:w10="urn:schemas-microsoft-com:office:word" xmlns:w="http://schemas.openxmlformats.org/wordprocessingml/2006/main" xmlns:w14="http://schemas.microsoft.com/office/word/2010/wordml" xmlns:w15="http://schemas.microsoft.com/office/word/2012/wordml" xmlns:w16se="http://schemas.microsoft.com/office/word/2015/wordml/symex" xmlns:wpg="http://schemas.microsoft.com/office/word/2010/wordprocessingGroup" xmlns:wpi="http://schemas.microsoft.com/office/word/2010/wordprocessingInk" xmlns:wne="http://schemas.microsoft.com/office/word/2006/wordml" xmlns:wps="http://schemas.microsoft.com/office/word/2010/wordprocessingShape" mc:Ignorable="w14 w15 w16se wp14">
   <w:body>
     <w:p>
       <w:pPr>
@@ -14,8 +14,6 @@
         </w:rPr>
         <w:t>Бот Семён</w:t>
       </w:r>
-      <w:bookmarkStart w:id="0" w:name="_GoBack"/>
-      <w:bookmarkEnd w:id="0"/>
     </w:p>
     <w:p>
       <w:pPr>
@@ -92,7 +90,13 @@
     </w:p>
     <w:p>
       <w:r>
-        <w:t xml:space="preserve">Наш проект подразумевает собой Telegram бота с викториной про Мурманск и Мурманскую область, написанного на </w:t>
+        <w:t>Наш проект подразумевает собой Telegram бота с викториной про Мурманскую область</w:t>
+      </w:r>
+      <w:r>
+        <w:t xml:space="preserve"> и Кольский полуостров</w:t>
+      </w:r>
+      <w:r>
+        <w:t xml:space="preserve">, написанного на </w:t>
       </w:r>
       <w:proofErr w:type="spellStart"/>
       <w:r>
@@ -229,17 +233,22 @@
           <w:numId w:val="16"/>
         </w:numPr>
       </w:pPr>
-      <w:r>
-        <w:rPr>
-          <w:lang w:val="en-US"/>
-        </w:rPr>
-        <w:t xml:space="preserve">score – </w:t>
-      </w:r>
-      <w:r>
-        <w:t>счёт участника</w:t>
-      </w:r>
-      <w:r>
-        <w:t>.</w:t>
+      <w:proofErr w:type="spellStart"/>
+      <w:r>
+        <w:rPr>
+          <w:lang w:val="en-US"/>
+        </w:rPr>
+        <w:t>user_id</w:t>
+      </w:r>
+      <w:proofErr w:type="spellEnd"/>
+      <w:r>
+        <w:rPr>
+          <w:lang w:val="en-US"/>
+        </w:rPr>
+        <w:t xml:space="preserve"> – id</w:t>
+      </w:r>
+      <w:r>
+        <w:t xml:space="preserve"> участника.</w:t>
       </w:r>
     </w:p>
     <w:p>
@@ -254,6 +263,27 @@
         <w:rPr>
           <w:lang w:val="en-US"/>
         </w:rPr>
+        <w:t xml:space="preserve">score – </w:t>
+      </w:r>
+      <w:r>
+        <w:t>счёт участника</w:t>
+      </w:r>
+      <w:r>
+        <w:t>.</w:t>
+      </w:r>
+    </w:p>
+    <w:p>
+      <w:pPr>
+        <w:pStyle w:val="a3"/>
+        <w:numPr>
+          <w:ilvl w:val="1"/>
+          <w:numId w:val="16"/>
+        </w:numPr>
+      </w:pPr>
+      <w:r>
+        <w:rPr>
+          <w:lang w:val="en-US"/>
+        </w:rPr>
         <w:t xml:space="preserve">data – </w:t>
       </w:r>
       <w:r>
@@ -528,10 +558,25 @@
         <w:t xml:space="preserve"> – </w:t>
       </w:r>
       <w:r>
-        <w:t>вступительная фраза и предложение квиза</w:t>
-      </w:r>
-      <w:r>
-        <w:t>.</w:t>
+        <w:t>приветствие</w:t>
+      </w:r>
+      <w:r>
+        <w:t xml:space="preserve"> </w:t>
+      </w:r>
+      <w:r>
+        <w:t>с</w:t>
+      </w:r>
+      <w:r>
+        <w:t xml:space="preserve"> пользователем и предоставл</w:t>
+      </w:r>
+      <w:r>
+        <w:t>ение</w:t>
+      </w:r>
+      <w:r>
+        <w:t xml:space="preserve"> ему информаци</w:t>
+      </w:r>
+      <w:r>
+        <w:t>и о командах бота</w:t>
       </w:r>
     </w:p>
     <w:p>
@@ -546,16 +591,13 @@
         <w:rPr>
           <w:lang w:val="en-US"/>
         </w:rPr>
-        <w:t>starting</w:t>
+        <w:t>game</w:t>
       </w:r>
       <w:r>
         <w:t xml:space="preserve"> – </w:t>
       </w:r>
       <w:r>
-        <w:t>Ожидание ответа пользователя на предложение</w:t>
-      </w:r>
-      <w:r>
-        <w:t>.</w:t>
+        <w:t>викторина со случайными вопросами</w:t>
       </w:r>
     </w:p>
     <w:p>
@@ -570,10 +612,10 @@
         <w:rPr>
           <w:lang w:val="en-US"/>
         </w:rPr>
-        <w:t xml:space="preserve">categories – </w:t>
-      </w:r>
-      <w:r>
-        <w:t>выбор категории квиза.</w:t>
+        <w:t xml:space="preserve">results – </w:t>
+      </w:r>
+      <w:r>
+        <w:t>проверка на правильность ответа</w:t>
       </w:r>
     </w:p>
     <w:p>
@@ -588,13 +630,31 @@
         <w:rPr>
           <w:lang w:val="en-US"/>
         </w:rPr>
-        <w:t>quiz</w:t>
-      </w:r>
-      <w:r>
-        <w:t xml:space="preserve"> – </w:t>
-      </w:r>
-      <w:r>
-        <w:t>вывод текстов вопросов и ожидание ответа на них.</w:t>
+        <w:t>fork</w:t>
+      </w:r>
+      <w:r>
+        <w:t xml:space="preserve"> (</w:t>
+      </w:r>
+      <w:r>
+        <w:rPr>
+          <w:lang w:val="en-US"/>
+        </w:rPr>
+        <w:t>cat</w:t>
+      </w:r>
+      <w:r>
+        <w:t>_</w:t>
+      </w:r>
+      <w:r>
+        <w:rPr>
+          <w:lang w:val="en-US"/>
+        </w:rPr>
+        <w:t>fork</w:t>
+      </w:r>
+      <w:r>
+        <w:t xml:space="preserve">) – </w:t>
+      </w:r>
+      <w:r>
+        <w:t>уточняет у пользователя, хочет ли он продолжить викторину</w:t>
       </w:r>
     </w:p>
     <w:p>
@@ -609,25 +669,10 @@
         <w:rPr>
           <w:lang w:val="en-US"/>
         </w:rPr>
-        <w:t>r</w:t>
-      </w:r>
-      <w:r>
-        <w:rPr>
-          <w:lang w:val="en-US"/>
-        </w:rPr>
-        <w:t>esults</w:t>
-      </w:r>
-      <w:r>
-        <w:t xml:space="preserve"> </w:t>
-      </w:r>
-      <w:r>
-        <w:t>–</w:t>
-      </w:r>
-      <w:r>
-        <w:t xml:space="preserve"> </w:t>
-      </w:r>
-      <w:r>
-        <w:t>проверка ответа на вопрос и начисление очков.</w:t>
+        <w:t xml:space="preserve">categories – </w:t>
+      </w:r>
+      <w:r>
+        <w:t>выбор категории</w:t>
       </w:r>
     </w:p>
     <w:p>
@@ -642,13 +687,22 @@
         <w:rPr>
           <w:lang w:val="en-US"/>
         </w:rPr>
-        <w:t>finish</w:t>
+        <w:t>categories</w:t>
+      </w:r>
+      <w:r>
+        <w:t>_</w:t>
+      </w:r>
+      <w:r>
+        <w:rPr>
+          <w:lang w:val="en-US"/>
+        </w:rPr>
+        <w:t>game</w:t>
       </w:r>
       <w:r>
         <w:t xml:space="preserve"> – </w:t>
       </w:r>
       <w:r>
-        <w:t>вывод результата топ-5 пользователей и текущего пользователя.</w:t>
+        <w:t>викторина по выбранной категории</w:t>
       </w:r>
     </w:p>
     <w:p>
@@ -663,22 +717,10 @@
         <w:rPr>
           <w:lang w:val="en-US"/>
         </w:rPr>
-        <w:t>to</w:t>
-      </w:r>
-      <w:r>
-        <w:t>_</w:t>
-      </w:r>
-      <w:r>
-        <w:rPr>
-          <w:lang w:val="en-US"/>
-        </w:rPr>
-        <w:t>beginning</w:t>
-      </w:r>
-      <w:r>
-        <w:t xml:space="preserve"> – </w:t>
-      </w:r>
-      <w:r>
-        <w:t>возвращение к выбору категорий.</w:t>
+        <w:t xml:space="preserve">stat – </w:t>
+      </w:r>
+      <w:r>
+        <w:t xml:space="preserve">рейтинг </w:t>
       </w:r>
     </w:p>
     <w:p>
@@ -708,7 +750,7 @@
         <w:t xml:space="preserve"> –</w:t>
       </w:r>
       <w:r>
-        <w:t xml:space="preserve"> вывод справки о командах.</w:t>
+        <w:t xml:space="preserve"> вывод информации об авторах бота</w:t>
       </w:r>
     </w:p>
     <w:p>
@@ -787,6 +829,7 @@
           <w:b/>
           <w:lang w:val="en-US"/>
         </w:rPr>
+        <w:lastRenderedPageBreak/>
         <w:t>sqlalchemy</w:t>
       </w:r>
       <w:proofErr w:type="spellEnd"/>
@@ -796,7 +839,6 @@
         <w:rPr>
           <w:b/>
         </w:rPr>
-        <w:lastRenderedPageBreak/>
         <w:t>Библиотеки:</w:t>
       </w:r>
     </w:p>
@@ -878,6 +920,94 @@
       </w:r>
     </w:p>
     <w:p/>
+    <w:p>
+      <w:r>
+        <w:rPr>
+          <w:noProof/>
+          <w:lang w:eastAsia="ru-RU"/>
+        </w:rPr>
+        <w:drawing>
+          <wp:inline distT="0" distB="0" distL="0" distR="0" wp14:anchorId="287AF751" wp14:editId="3E429ED2">
+            <wp:extent cx="6390005" cy="2855595"/>
+            <wp:effectExtent l="0" t="0" r="0" b="1905"/>
+            <wp:docPr id="2" name="Рисунок 2"/>
+            <wp:cNvGraphicFramePr>
+              <a:graphicFrameLocks xmlns:a="http://schemas.openxmlformats.org/drawingml/2006/main" noChangeAspect="1"/>
+            </wp:cNvGraphicFramePr>
+            <a:graphic xmlns:a="http://schemas.openxmlformats.org/drawingml/2006/main">
+              <a:graphicData uri="http://schemas.openxmlformats.org/drawingml/2006/picture">
+                <pic:pic xmlns:pic="http://schemas.openxmlformats.org/drawingml/2006/picture">
+                  <pic:nvPicPr>
+                    <pic:cNvPr id="1" name=""/>
+                    <pic:cNvPicPr/>
+                  </pic:nvPicPr>
+                  <pic:blipFill>
+                    <a:blip r:embed="rId5"/>
+                    <a:stretch>
+                      <a:fillRect/>
+                    </a:stretch>
+                  </pic:blipFill>
+                  <pic:spPr>
+                    <a:xfrm>
+                      <a:off x="0" y="0"/>
+                      <a:ext cx="6390005" cy="2855595"/>
+                    </a:xfrm>
+                    <a:prstGeom prst="rect">
+                      <a:avLst/>
+                    </a:prstGeom>
+                  </pic:spPr>
+                </pic:pic>
+              </a:graphicData>
+            </a:graphic>
+          </wp:inline>
+        </w:drawing>
+      </w:r>
+      <w:bookmarkStart w:id="0" w:name="_GoBack"/>
+      <w:bookmarkEnd w:id="0"/>
+    </w:p>
+    <w:p>
+      <w:r>
+        <w:rPr>
+          <w:noProof/>
+          <w:lang w:eastAsia="ru-RU"/>
+        </w:rPr>
+        <w:drawing>
+          <wp:inline distT="0" distB="0" distL="0" distR="0" wp14:anchorId="1A1F2A78" wp14:editId="320D366E">
+            <wp:extent cx="6390005" cy="3663950"/>
+            <wp:effectExtent l="0" t="0" r="0" b="0"/>
+            <wp:docPr id="1" name="Рисунок 1"/>
+            <wp:cNvGraphicFramePr>
+              <a:graphicFrameLocks xmlns:a="http://schemas.openxmlformats.org/drawingml/2006/main" noChangeAspect="1"/>
+            </wp:cNvGraphicFramePr>
+            <a:graphic xmlns:a="http://schemas.openxmlformats.org/drawingml/2006/main">
+              <a:graphicData uri="http://schemas.openxmlformats.org/drawingml/2006/picture">
+                <pic:pic xmlns:pic="http://schemas.openxmlformats.org/drawingml/2006/picture">
+                  <pic:nvPicPr>
+                    <pic:cNvPr id="1" name=""/>
+                    <pic:cNvPicPr/>
+                  </pic:nvPicPr>
+                  <pic:blipFill>
+                    <a:blip r:embed="rId6"/>
+                    <a:stretch>
+                      <a:fillRect/>
+                    </a:stretch>
+                  </pic:blipFill>
+                  <pic:spPr>
+                    <a:xfrm>
+                      <a:off x="0" y="0"/>
+                      <a:ext cx="6390005" cy="3663950"/>
+                    </a:xfrm>
+                    <a:prstGeom prst="rect">
+                      <a:avLst/>
+                    </a:prstGeom>
+                  </pic:spPr>
+                </pic:pic>
+              </a:graphicData>
+            </a:graphic>
+          </wp:inline>
+        </w:drawing>
+      </w:r>
+    </w:p>
     <w:sectPr>
       <w:pgSz w:w="11906" w:h="16838" w:code="9"/>
       <w:pgMar w:top="851" w:right="992" w:bottom="1276" w:left="851" w:header="720" w:footer="720" w:gutter="0"/>
@@ -890,7 +1020,7 @@
 </file>
 
 <file path=word/numbering.xml><?xml version="1.0" encoding="utf-8"?>
-<w:numbering xmlns:wpc="http://schemas.microsoft.com/office/word/2010/wordprocessingCanvas" xmlns:cx="http://schemas.microsoft.com/office/drawing/2014/chartex" xmlns:cx1="http://schemas.microsoft.com/office/drawing/2015/9/8/chartex" xmlns:cx2="http://schemas.microsoft.com/office/drawing/2015/10/21/chartex" xmlns:cx3="http://schemas.microsoft.com/office/drawing/2016/5/9/chartex" xmlns:cx4="http://schemas.microsoft.com/office/drawing/2016/5/10/chartex" xmlns:cx5="http://schemas.microsoft.com/office/drawing/2016/5/11/chartex" xmlns:cx6="http://schemas.microsoft.com/office/drawing/2016/5/12/chartex" xmlns:cx7="http://schemas.microsoft.com/office/drawing/2016/5/13/chartex" xmlns:cx8="http://schemas.microsoft.com/office/drawing/2016/5/14/chartex" xmlns:mc="http://schemas.openxmlformats.org/markup-compatibility/2006" xmlns:aink="http://schemas.microsoft.com/office/drawing/2016/ink" xmlns:am3d="http://schemas.microsoft.com/office/drawing/2017/model3d" xmlns:o="urn:schemas-microsoft-com:office:office" xmlns:r="http://schemas.openxmlformats.org/officeDocument/2006/relationships" xmlns:m="http://schemas.openxmlformats.org/officeDocument/2006/math" xmlns:v="urn:schemas-microsoft-com:vml" xmlns:wp14="http://schemas.microsoft.com/office/word/2010/wordprocessingDrawing" xmlns:wp="http://schemas.openxmlformats.org/drawingml/2006/wordprocessingDrawing" xmlns:w10="urn:schemas-microsoft-com:office:word" xmlns:w="http://schemas.openxmlformats.org/wordprocessingml/2006/main" xmlns:w14="http://schemas.microsoft.com/office/word/2010/wordml" xmlns:w15="http://schemas.microsoft.com/office/word/2012/wordml" xmlns:w16cid="http://schemas.microsoft.com/office/word/2016/wordml/cid" xmlns:w16se="http://schemas.microsoft.com/office/word/2015/wordml/symex" xmlns:wpg="http://schemas.microsoft.com/office/word/2010/wordprocessingGroup" xmlns:wpi="http://schemas.microsoft.com/office/word/2010/wordprocessingInk" xmlns:wne="http://schemas.microsoft.com/office/word/2006/wordml" xmlns:wps="http://schemas.microsoft.com/office/word/2010/wordprocessingShape" mc:Ignorable="w14 w15 w16se w16cid wp14">
+<w:numbering xmlns:wpc="http://schemas.microsoft.com/office/word/2010/wordprocessingCanvas" xmlns:cx="http://schemas.microsoft.com/office/drawing/2014/chartex" xmlns:mc="http://schemas.openxmlformats.org/markup-compatibility/2006" xmlns:o="urn:schemas-microsoft-com:office:office" xmlns:r="http://schemas.openxmlformats.org/officeDocument/2006/relationships" xmlns:m="http://schemas.openxmlformats.org/officeDocument/2006/math" xmlns:v="urn:schemas-microsoft-com:vml" xmlns:wp14="http://schemas.microsoft.com/office/word/2010/wordprocessingDrawing" xmlns:wp="http://schemas.openxmlformats.org/drawingml/2006/wordprocessingDrawing" xmlns:w10="urn:schemas-microsoft-com:office:word" xmlns:w="http://schemas.openxmlformats.org/wordprocessingml/2006/main" xmlns:w14="http://schemas.microsoft.com/office/word/2010/wordml" xmlns:w15="http://schemas.microsoft.com/office/word/2012/wordml" xmlns:w16se="http://schemas.microsoft.com/office/word/2015/wordml/symex" xmlns:wpg="http://schemas.microsoft.com/office/word/2010/wordprocessingGroup" xmlns:wpi="http://schemas.microsoft.com/office/word/2010/wordprocessingInk" xmlns:wne="http://schemas.microsoft.com/office/word/2006/wordml" xmlns:wps="http://schemas.microsoft.com/office/word/2010/wordprocessingShape" mc:Ignorable="w14 w15 w16se wp14">
   <w:abstractNum w:abstractNumId="0" w15:restartNumberingAfterBreak="0">
     <w:nsid w:val="07C37455"/>
     <w:multiLevelType w:val="hybridMultilevel"/>
@@ -2908,7 +3038,7 @@
 </file>
 
 <file path=word/styles.xml><?xml version="1.0" encoding="utf-8"?>
-<w:styles xmlns:mc="http://schemas.openxmlformats.org/markup-compatibility/2006" xmlns:r="http://schemas.openxmlformats.org/officeDocument/2006/relationships" xmlns:w="http://schemas.openxmlformats.org/wordprocessingml/2006/main" xmlns:w14="http://schemas.microsoft.com/office/word/2010/wordml" xmlns:w15="http://schemas.microsoft.com/office/word/2012/wordml" xmlns:w16cid="http://schemas.microsoft.com/office/word/2016/wordml/cid" xmlns:w16se="http://schemas.microsoft.com/office/word/2015/wordml/symex" mc:Ignorable="w14 w15 w16se w16cid">
+<w:styles xmlns:mc="http://schemas.openxmlformats.org/markup-compatibility/2006" xmlns:r="http://schemas.openxmlformats.org/officeDocument/2006/relationships" xmlns:w="http://schemas.openxmlformats.org/wordprocessingml/2006/main" xmlns:w14="http://schemas.microsoft.com/office/word/2010/wordml" xmlns:w15="http://schemas.microsoft.com/office/word/2012/wordml" xmlns:w16se="http://schemas.microsoft.com/office/word/2015/wordml/symex" mc:Ignorable="w14 w15 w16se">
   <w:docDefaults>
     <w:rPrDefault>
       <w:rPr>
@@ -2924,7 +3054,7 @@
       </w:pPr>
     </w:pPrDefault>
   </w:docDefaults>
-  <w:latentStyles w:defLockedState="0" w:defUIPriority="99" w:defSemiHidden="0" w:defUnhideWhenUsed="0" w:defQFormat="0" w:count="375">
+  <w:latentStyles w:defLockedState="0" w:defUIPriority="99" w:defSemiHidden="0" w:defUnhideWhenUsed="0" w:defQFormat="0" w:count="371">
     <w:lsdException w:name="Normal" w:uiPriority="0" w:qFormat="1"/>
     <w:lsdException w:name="heading 1" w:uiPriority="9" w:qFormat="1"/>
     <w:lsdException w:name="heading 2" w:semiHidden="1" w:uiPriority="9" w:unhideWhenUsed="1" w:qFormat="1"/>
@@ -3030,6 +3160,7 @@
     <w:lsdException w:name="HTML Sample" w:semiHidden="1" w:unhideWhenUsed="1"/>
     <w:lsdException w:name="HTML Typewriter" w:semiHidden="1" w:unhideWhenUsed="1"/>
     <w:lsdException w:name="HTML Variable" w:semiHidden="1" w:unhideWhenUsed="1"/>
+    <w:lsdException w:name="Normal Table" w:semiHidden="1" w:unhideWhenUsed="1"/>
     <w:lsdException w:name="annotation subject" w:semiHidden="1" w:unhideWhenUsed="1"/>
     <w:lsdException w:name="No List" w:semiHidden="1" w:unhideWhenUsed="1"/>
     <w:lsdException w:name="Outline List 1" w:semiHidden="1" w:unhideWhenUsed="1"/>
@@ -3073,8 +3204,10 @@
     <w:lsdException w:name="Table Elegant" w:semiHidden="1" w:unhideWhenUsed="1"/>
     <w:lsdException w:name="Table Professional" w:semiHidden="1" w:unhideWhenUsed="1"/>
     <w:lsdException w:name="Table Subtle 1" w:semiHidden="1" w:unhideWhenUsed="1"/>
+    <w:lsdException w:name="Table Subtle 2" w:semiHidden="1" w:unhideWhenUsed="1"/>
     <w:lsdException w:name="Table Web 1" w:semiHidden="1" w:unhideWhenUsed="1"/>
     <w:lsdException w:name="Table Web 2" w:semiHidden="1" w:unhideWhenUsed="1"/>
+    <w:lsdException w:name="Table Web 3" w:semiHidden="1" w:unhideWhenUsed="1"/>
     <w:lsdException w:name="Balloon Text" w:semiHidden="1" w:unhideWhenUsed="1"/>
     <w:lsdException w:name="Table Grid" w:uiPriority="39"/>
     <w:lsdException w:name="Table Theme" w:semiHidden="1" w:unhideWhenUsed="1"/>
@@ -3293,10 +3426,6 @@
     <w:lsdException w:name="List Table 5 Dark Accent 6" w:uiPriority="50"/>
     <w:lsdException w:name="List Table 6 Colorful Accent 6" w:uiPriority="51"/>
     <w:lsdException w:name="List Table 7 Colorful Accent 6" w:uiPriority="52"/>
-    <w:lsdException w:name="Mention" w:semiHidden="1" w:unhideWhenUsed="1"/>
-    <w:lsdException w:name="Smart Hyperlink" w:semiHidden="1" w:unhideWhenUsed="1"/>
-    <w:lsdException w:name="Hashtag" w:semiHidden="1" w:unhideWhenUsed="1"/>
-    <w:lsdException w:name="Unresolved Mention" w:semiHidden="1" w:unhideWhenUsed="1"/>
   </w:latentStyles>
   <w:style w:type="paragraph" w:default="1" w:styleId="a">
     <w:name w:val="Normal"/>

</xml_diff>

<commit_message>
update presentation and pz
</commit_message>
<xml_diff>
--- a/Пояснительная записка.docx
+++ b/Пояснительная записка.docx
@@ -630,31 +630,10 @@
         <w:rPr>
           <w:lang w:val="en-US"/>
         </w:rPr>
-        <w:t>fork</w:t>
-      </w:r>
-      <w:r>
-        <w:t xml:space="preserve"> (</w:t>
-      </w:r>
-      <w:r>
-        <w:rPr>
-          <w:lang w:val="en-US"/>
-        </w:rPr>
-        <w:t>cat</w:t>
-      </w:r>
-      <w:r>
-        <w:t>_</w:t>
-      </w:r>
-      <w:r>
-        <w:rPr>
-          <w:lang w:val="en-US"/>
-        </w:rPr>
-        <w:t>fork</w:t>
-      </w:r>
-      <w:r>
-        <w:t xml:space="preserve">) – </w:t>
-      </w:r>
-      <w:r>
-        <w:t>уточняет у пользователя, хочет ли он продолжить викторину</w:t>
+        <w:t xml:space="preserve">categories – </w:t>
+      </w:r>
+      <w:r>
+        <w:t>выбор категории</w:t>
       </w:r>
     </w:p>
     <w:p>
@@ -669,10 +648,22 @@
         <w:rPr>
           <w:lang w:val="en-US"/>
         </w:rPr>
-        <w:t xml:space="preserve">categories – </w:t>
-      </w:r>
-      <w:r>
-        <w:t>выбор категории</w:t>
+        <w:t>categories</w:t>
+      </w:r>
+      <w:r>
+        <w:t>_</w:t>
+      </w:r>
+      <w:r>
+        <w:rPr>
+          <w:lang w:val="en-US"/>
+        </w:rPr>
+        <w:t>game</w:t>
+      </w:r>
+      <w:r>
+        <w:t xml:space="preserve"> – </w:t>
+      </w:r>
+      <w:r>
+        <w:t>викторина по выбранной категории</w:t>
       </w:r>
     </w:p>
     <w:p>
@@ -687,22 +678,10 @@
         <w:rPr>
           <w:lang w:val="en-US"/>
         </w:rPr>
-        <w:t>categories</w:t>
-      </w:r>
-      <w:r>
-        <w:t>_</w:t>
-      </w:r>
-      <w:r>
-        <w:rPr>
-          <w:lang w:val="en-US"/>
-        </w:rPr>
-        <w:t>game</w:t>
-      </w:r>
-      <w:r>
-        <w:t xml:space="preserve"> – </w:t>
-      </w:r>
-      <w:r>
-        <w:t>викторина по выбранной категории</w:t>
+        <w:t xml:space="preserve">stat – </w:t>
+      </w:r>
+      <w:r>
+        <w:t xml:space="preserve">рейтинг </w:t>
       </w:r>
     </w:p>
     <w:p>
@@ -717,10 +696,22 @@
         <w:rPr>
           <w:lang w:val="en-US"/>
         </w:rPr>
-        <w:t xml:space="preserve">stat – </w:t>
-      </w:r>
-      <w:r>
-        <w:t xml:space="preserve">рейтинг </w:t>
+        <w:t>help</w:t>
+      </w:r>
+      <w:r>
+        <w:t>_</w:t>
+      </w:r>
+      <w:r>
+        <w:rPr>
+          <w:lang w:val="en-US"/>
+        </w:rPr>
+        <w:t>command</w:t>
+      </w:r>
+      <w:r>
+        <w:t xml:space="preserve"> –</w:t>
+      </w:r>
+      <w:r>
+        <w:t xml:space="preserve"> вывод информации об авторах бота</w:t>
       </w:r>
     </w:p>
     <w:p>
@@ -735,36 +726,6 @@
         <w:rPr>
           <w:lang w:val="en-US"/>
         </w:rPr>
-        <w:t>help</w:t>
-      </w:r>
-      <w:r>
-        <w:t>_</w:t>
-      </w:r>
-      <w:r>
-        <w:rPr>
-          <w:lang w:val="en-US"/>
-        </w:rPr>
-        <w:t>command</w:t>
-      </w:r>
-      <w:r>
-        <w:t xml:space="preserve"> –</w:t>
-      </w:r>
-      <w:r>
-        <w:t xml:space="preserve"> вывод информации об авторах бота</w:t>
-      </w:r>
-    </w:p>
-    <w:p>
-      <w:pPr>
-        <w:pStyle w:val="a3"/>
-        <w:numPr>
-          <w:ilvl w:val="0"/>
-          <w:numId w:val="18"/>
-        </w:numPr>
-      </w:pPr>
-      <w:r>
-        <w:rPr>
-          <w:lang w:val="en-US"/>
-        </w:rPr>
         <w:t xml:space="preserve">stop – </w:t>
       </w:r>
       <w:r>
@@ -819,20 +780,38 @@
           <w:numId w:val="8"/>
         </w:numPr>
         <w:rPr>
-          <w:b/>
           <w:lang w:val="en-US"/>
         </w:rPr>
       </w:pPr>
       <w:proofErr w:type="spellStart"/>
       <w:r>
         <w:rPr>
-          <w:b/>
-          <w:lang w:val="en-US"/>
-        </w:rPr>
+          <w:lang w:val="en-US"/>
+        </w:rPr>
+        <w:t>sqlalchemy</w:t>
+      </w:r>
+      <w:proofErr w:type="spellEnd"/>
+    </w:p>
+    <w:p>
+      <w:pPr>
+        <w:pStyle w:val="a3"/>
+        <w:numPr>
+          <w:ilvl w:val="0"/>
+          <w:numId w:val="8"/>
+        </w:numPr>
+        <w:rPr>
+          <w:lang w:val="en-US"/>
+        </w:rPr>
+      </w:pPr>
+      <w:proofErr w:type="spellStart"/>
+      <w:r>
         <w:lastRenderedPageBreak/>
-        <w:t>sqlalchemy</w:t>
+        <w:t>Yandex.Maps</w:t>
       </w:r>
       <w:proofErr w:type="spellEnd"/>
+      <w:r>
+        <w:t xml:space="preserve"> API</w:t>
+      </w:r>
     </w:p>
     <w:p>
       <w:r>
@@ -962,8 +941,6 @@
           </wp:inline>
         </w:drawing>
       </w:r>
-      <w:bookmarkStart w:id="0" w:name="_GoBack"/>
-      <w:bookmarkEnd w:id="0"/>
     </w:p>
     <w:p>
       <w:r>
@@ -1007,6 +984,52 @@
           </wp:inline>
         </w:drawing>
       </w:r>
+    </w:p>
+    <w:p>
+      <w:r>
+        <w:rPr>
+          <w:noProof/>
+          <w:lang w:eastAsia="ru-RU"/>
+        </w:rPr>
+        <w:lastRenderedPageBreak/>
+        <w:drawing>
+          <wp:inline distT="0" distB="0" distL="0" distR="0" wp14:anchorId="528E04DB" wp14:editId="12F75DD5">
+            <wp:extent cx="6219825" cy="2600325"/>
+            <wp:effectExtent l="0" t="0" r="9525" b="9525"/>
+            <wp:docPr id="3" name="Рисунок 3"/>
+            <wp:cNvGraphicFramePr>
+              <a:graphicFrameLocks xmlns:a="http://schemas.openxmlformats.org/drawingml/2006/main" noChangeAspect="1"/>
+            </wp:cNvGraphicFramePr>
+            <a:graphic xmlns:a="http://schemas.openxmlformats.org/drawingml/2006/main">
+              <a:graphicData uri="http://schemas.openxmlformats.org/drawingml/2006/picture">
+                <pic:pic xmlns:pic="http://schemas.openxmlformats.org/drawingml/2006/picture">
+                  <pic:nvPicPr>
+                    <pic:cNvPr id="1" name=""/>
+                    <pic:cNvPicPr/>
+                  </pic:nvPicPr>
+                  <pic:blipFill>
+                    <a:blip r:embed="rId7"/>
+                    <a:stretch>
+                      <a:fillRect/>
+                    </a:stretch>
+                  </pic:blipFill>
+                  <pic:spPr>
+                    <a:xfrm>
+                      <a:off x="0" y="0"/>
+                      <a:ext cx="6219825" cy="2600325"/>
+                    </a:xfrm>
+                    <a:prstGeom prst="rect">
+                      <a:avLst/>
+                    </a:prstGeom>
+                  </pic:spPr>
+                </pic:pic>
+              </a:graphicData>
+            </a:graphic>
+          </wp:inline>
+        </w:drawing>
+      </w:r>
+      <w:bookmarkStart w:id="0" w:name="_GoBack"/>
+      <w:bookmarkEnd w:id="0"/>
     </w:p>
     <w:sectPr>
       <w:pgSz w:w="11906" w:h="16838" w:code="9"/>

</xml_diff>

<commit_message>
pz and presentation upd
</commit_message>
<xml_diff>
--- a/Пояснительная записка.docx
+++ b/Пояснительная записка.docx
@@ -726,19 +726,40 @@
         <w:rPr>
           <w:lang w:val="en-US"/>
         </w:rPr>
-        <w:t xml:space="preserve">stop – </w:t>
-      </w:r>
-      <w:r>
-        <w:t>завершение сессии.</w:t>
-      </w:r>
-    </w:p>
-    <w:p>
-      <w:pPr>
+        <w:t>add</w:t>
+      </w:r>
+      <w:r>
+        <w:t xml:space="preserve"> – </w:t>
+      </w:r>
+      <w:r>
+        <w:t>добавление нового вопроса в викторину</w:t>
+      </w:r>
+    </w:p>
+    <w:p>
+      <w:pPr>
+        <w:pStyle w:val="a3"/>
         <w:numPr>
           <w:ilvl w:val="0"/>
           <w:numId w:val="18"/>
         </w:numPr>
       </w:pPr>
+      <w:r>
+        <w:rPr>
+          <w:lang w:val="en-US"/>
+        </w:rPr>
+        <w:t xml:space="preserve">stop – </w:t>
+      </w:r>
+      <w:r>
+        <w:t>завершение сессии.</w:t>
+      </w:r>
+    </w:p>
+    <w:p>
+      <w:pPr>
+        <w:numPr>
+          <w:ilvl w:val="0"/>
+          <w:numId w:val="18"/>
+        </w:numPr>
+      </w:pPr>
       <w:proofErr w:type="spellStart"/>
       <w:r>
         <w:rPr>
@@ -765,10 +786,7 @@
         <w:t>mod</w:t>
       </w:r>
       <w:r>
-        <w:t xml:space="preserve"> – </w:t>
-      </w:r>
-      <w:r>
-        <w:t xml:space="preserve">форма для отправки нового вопроса на </w:t>
+        <w:t xml:space="preserve"> – форма для отправки нового вопроса на </w:t>
       </w:r>
       <w:proofErr w:type="spellStart"/>
       <w:r>
@@ -790,6 +808,7 @@
         <w:rPr>
           <w:b/>
         </w:rPr>
+        <w:lastRenderedPageBreak/>
         <w:t>Технологии</w:t>
       </w:r>
       <w:r>
@@ -816,7 +835,6 @@
         <w:rPr>
           <w:lang w:val="en-US"/>
         </w:rPr>
-        <w:lastRenderedPageBreak/>
         <w:t>telegram</w:t>
       </w:r>
     </w:p>
@@ -968,10 +986,10 @@
           <w:lang w:eastAsia="ru-RU"/>
         </w:rPr>
         <w:drawing>
-          <wp:inline distT="0" distB="0" distL="0" distR="0" wp14:anchorId="287AF751" wp14:editId="3E429ED2">
-            <wp:extent cx="6390005" cy="2855595"/>
-            <wp:effectExtent l="0" t="0" r="0" b="1905"/>
-            <wp:docPr id="2" name="Рисунок 2"/>
+          <wp:inline distT="0" distB="0" distL="0" distR="0" wp14:anchorId="383F627E" wp14:editId="3F1AF33E">
+            <wp:extent cx="4784141" cy="3518183"/>
+            <wp:effectExtent l="0" t="0" r="0" b="6350"/>
+            <wp:docPr id="5" name="Рисунок 5"/>
             <wp:cNvGraphicFramePr>
               <a:graphicFrameLocks xmlns:a="http://schemas.openxmlformats.org/drawingml/2006/main" noChangeAspect="1"/>
             </wp:cNvGraphicFramePr>
@@ -991,7 +1009,7 @@
                   <pic:spPr>
                     <a:xfrm>
                       <a:off x="0" y="0"/>
-                      <a:ext cx="6390005" cy="2855595"/>
+                      <a:ext cx="4845205" cy="3563089"/>
                     </a:xfrm>
                     <a:prstGeom prst="rect">
                       <a:avLst/>
@@ -1006,15 +1024,11 @@
     </w:p>
     <w:p>
       <w:r>
-        <w:rPr>
-          <w:noProof/>
-          <w:lang w:eastAsia="ru-RU"/>
-        </w:rPr>
         <w:drawing>
-          <wp:inline distT="0" distB="0" distL="0" distR="0" wp14:anchorId="1A1F2A78" wp14:editId="320D366E">
-            <wp:extent cx="6390005" cy="3663950"/>
-            <wp:effectExtent l="0" t="0" r="0" b="0"/>
-            <wp:docPr id="1" name="Рисунок 1"/>
+          <wp:inline distT="0" distB="0" distL="0" distR="0" wp14:anchorId="2FB21472" wp14:editId="3CF222B3">
+            <wp:extent cx="4547928" cy="2050753"/>
+            <wp:effectExtent l="0" t="0" r="5080" b="6985"/>
+            <wp:docPr id="2" name="Рисунок 1"/>
             <wp:cNvGraphicFramePr>
               <a:graphicFrameLocks xmlns:a="http://schemas.openxmlformats.org/drawingml/2006/main" noChangeAspect="1"/>
             </wp:cNvGraphicFramePr>
@@ -1022,8 +1036,10 @@
               <a:graphicData uri="http://schemas.openxmlformats.org/drawingml/2006/picture">
                 <pic:pic xmlns:pic="http://schemas.openxmlformats.org/drawingml/2006/picture">
                   <pic:nvPicPr>
-                    <pic:cNvPr id="1" name=""/>
-                    <pic:cNvPicPr/>
+                    <pic:cNvPr id="2" name="Рисунок 1"/>
+                    <pic:cNvPicPr>
+                      <a:picLocks noChangeAspect="1"/>
+                    </pic:cNvPicPr>
                   </pic:nvPicPr>
                   <pic:blipFill>
                     <a:blip r:embed="rId6"/>
@@ -1034,7 +1050,7 @@
                   <pic:spPr>
                     <a:xfrm>
                       <a:off x="0" y="0"/>
-                      <a:ext cx="6390005" cy="3663950"/>
+                      <a:ext cx="4547928" cy="2050753"/>
                     </a:xfrm>
                     <a:prstGeom prst="rect">
                       <a:avLst/>
@@ -1055,10 +1071,10 @@
         </w:rPr>
         <w:lastRenderedPageBreak/>
         <w:drawing>
-          <wp:inline distT="0" distB="0" distL="0" distR="0" wp14:anchorId="528E04DB" wp14:editId="12F75DD5">
-            <wp:extent cx="6219825" cy="2600325"/>
-            <wp:effectExtent l="0" t="0" r="9525" b="9525"/>
-            <wp:docPr id="3" name="Рисунок 3"/>
+          <wp:inline distT="0" distB="0" distL="0" distR="0" wp14:anchorId="1A1F2A78" wp14:editId="320D366E">
+            <wp:extent cx="6390005" cy="3663950"/>
+            <wp:effectExtent l="0" t="0" r="0" b="0"/>
+            <wp:docPr id="1" name="Рисунок 1"/>
             <wp:cNvGraphicFramePr>
               <a:graphicFrameLocks xmlns:a="http://schemas.openxmlformats.org/drawingml/2006/main" noChangeAspect="1"/>
             </wp:cNvGraphicFramePr>
@@ -1078,7 +1094,7 @@
                   <pic:spPr>
                     <a:xfrm>
                       <a:off x="0" y="0"/>
-                      <a:ext cx="6219825" cy="2600325"/>
+                      <a:ext cx="6390005" cy="3663950"/>
                     </a:xfrm>
                     <a:prstGeom prst="rect">
                       <a:avLst/>
@@ -1098,9 +1114,52 @@
           <w:lang w:eastAsia="ru-RU"/>
         </w:rPr>
         <w:drawing>
+          <wp:inline distT="0" distB="0" distL="0" distR="0" wp14:anchorId="528E04DB" wp14:editId="12F75DD5">
+            <wp:extent cx="4163258" cy="1740535"/>
+            <wp:effectExtent l="0" t="0" r="8890" b="0"/>
+            <wp:docPr id="3" name="Рисунок 3"/>
+            <wp:cNvGraphicFramePr>
+              <a:graphicFrameLocks xmlns:a="http://schemas.openxmlformats.org/drawingml/2006/main" noChangeAspect="1"/>
+            </wp:cNvGraphicFramePr>
+            <a:graphic xmlns:a="http://schemas.openxmlformats.org/drawingml/2006/main">
+              <a:graphicData uri="http://schemas.openxmlformats.org/drawingml/2006/picture">
+                <pic:pic xmlns:pic="http://schemas.openxmlformats.org/drawingml/2006/picture">
+                  <pic:nvPicPr>
+                    <pic:cNvPr id="1" name=""/>
+                    <pic:cNvPicPr/>
+                  </pic:nvPicPr>
+                  <pic:blipFill>
+                    <a:blip r:embed="rId8"/>
+                    <a:stretch>
+                      <a:fillRect/>
+                    </a:stretch>
+                  </pic:blipFill>
+                  <pic:spPr>
+                    <a:xfrm>
+                      <a:off x="0" y="0"/>
+                      <a:ext cx="4267118" cy="1783956"/>
+                    </a:xfrm>
+                    <a:prstGeom prst="rect">
+                      <a:avLst/>
+                    </a:prstGeom>
+                  </pic:spPr>
+                </pic:pic>
+              </a:graphicData>
+            </a:graphic>
+          </wp:inline>
+        </w:drawing>
+      </w:r>
+    </w:p>
+    <w:p>
+      <w:r>
+        <w:rPr>
+          <w:noProof/>
+          <w:lang w:eastAsia="ru-RU"/>
+        </w:rPr>
+        <w:drawing>
           <wp:inline distT="0" distB="0" distL="0" distR="0" wp14:anchorId="6ACF9C24" wp14:editId="2ECFF87F">
-            <wp:extent cx="5461233" cy="4984750"/>
-            <wp:effectExtent l="0" t="0" r="6350" b="6350"/>
+            <wp:extent cx="4045305" cy="3692359"/>
+            <wp:effectExtent l="0" t="0" r="0" b="3810"/>
             <wp:docPr id="4" name="Объект 3"/>
             <wp:cNvGraphicFramePr>
               <a:graphicFrameLocks xmlns:a="http://schemas.openxmlformats.org/drawingml/2006/main" noGrp="1" noChangeAspect="1"/>
@@ -1115,7 +1174,7 @@
                     </pic:cNvPicPr>
                   </pic:nvPicPr>
                   <pic:blipFill>
-                    <a:blip r:embed="rId8"/>
+                    <a:blip r:embed="rId9"/>
                     <a:stretch>
                       <a:fillRect/>
                     </a:stretch>
@@ -1123,7 +1182,7 @@
                   <pic:spPr>
                     <a:xfrm>
                       <a:off x="0" y="0"/>
-                      <a:ext cx="5461233" cy="4984750"/>
+                      <a:ext cx="4067338" cy="3712470"/>
                     </a:xfrm>
                     <a:prstGeom prst="rect">
                       <a:avLst/>

</xml_diff>